<commit_message>
Project doc with github link
</commit_message>
<xml_diff>
--- a/docs/Student_Exam_Performance_Analyzer_Documentation_v2_Group_5.docx
+++ b/docs/Student_Exam_Performance_Analyzer_Documentation_v2_Group_5.docx
@@ -17,6 +17,39 @@
         </w:rPr>
         <w:t>Student Exam Performance Analyzer</w:t>
       </w:r>
+    </w:p>
+    <w:p>
+      <w:pPr>
+        <w:spacing w:line="360" w:lineRule="auto"/>
+        <w:rPr>
+          <w:b/>
+          <w:bCs/>
+        </w:rPr>
+      </w:pPr>
+      <w:r>
+        <w:rPr>
+          <w:b/>
+          <w:bCs/>
+        </w:rPr>
+        <w:t xml:space="preserve">GitHub Link: </w:t>
+      </w:r>
+      <w:r>
+        <w:rPr>
+          <w:b/>
+          <w:bCs/>
+        </w:rPr>
+        <w:t>https:</w:t>
+      </w:r>
+      <w:hyperlink r:id="rId6" w:history="1">
+        <w:r>
+          <w:rPr>
+            <w:rStyle w:val="Hyperlink"/>
+            <w:b/>
+            <w:bCs/>
+          </w:rPr>
+          <w:t>//github.com/ABJ-Gore/student-performance-analyzer</w:t>
+        </w:r>
+      </w:hyperlink>
     </w:p>
     <w:p>
       <w:pPr>
@@ -148,15 +181,7 @@
         <w:spacing w:line="360" w:lineRule="auto"/>
       </w:pPr>
       <w:r>
-        <w:t xml:space="preserve">Ensure StudentsPerformance.csv </w:t>
-      </w:r>
-      <w:proofErr w:type="gramStart"/>
-      <w:r>
-        <w:t>is located in</w:t>
-      </w:r>
-      <w:proofErr w:type="gramEnd"/>
-      <w:r>
-        <w:t xml:space="preserve"> the same directory as the Python file.</w:t>
+        <w:t>Ensure StudentsPerformance.csv is located in the same directory as the Python file.</w:t>
       </w:r>
     </w:p>
     <w:p>
@@ -291,6 +316,7 @@
           <w:b/>
           <w:bCs/>
         </w:rPr>
+        <w:lastRenderedPageBreak/>
         <w:t>Group Score Comparison</w:t>
       </w:r>
       <w:r>
@@ -315,7 +341,6 @@
           <w:b/>
           <w:bCs/>
         </w:rPr>
-        <w:lastRenderedPageBreak/>
         <w:t>Score Distribution Visualization</w:t>
       </w:r>
       <w:r>
@@ -384,13 +409,8 @@
         </w:numPr>
         <w:spacing w:line="360" w:lineRule="auto"/>
       </w:pPr>
-      <w:proofErr w:type="gramStart"/>
       <w:r>
-        <w:t>pandas</w:t>
-      </w:r>
-      <w:proofErr w:type="gramEnd"/>
-      <w:r>
-        <w:t xml:space="preserve"> </w:t>
+        <w:t xml:space="preserve">pandas </w:t>
       </w:r>
     </w:p>
     <w:p>
@@ -1695,7 +1715,7 @@
   <w:style w:type="paragraph" w:default="1" w:styleId="Normal">
     <w:name w:val="Normal"/>
     <w:qFormat/>
-    <w:rsid w:val="00FC693F"/>
+    <w:rsid w:val="003452F2"/>
   </w:style>
   <w:style w:type="paragraph" w:styleId="Heading1">
     <w:name w:val="heading 1"/>
@@ -12685,6 +12705,29 @@
         <w:shd w:val="clear" w:color="auto" w:fill="FBCAA2" w:themeFill="accent6" w:themeFillTint="7F"/>
       </w:tcPr>
     </w:tblStylePr>
+  </w:style>
+  <w:style w:type="character" w:styleId="Hyperlink">
+    <w:name w:val="Hyperlink"/>
+    <w:basedOn w:val="DefaultParagraphFont"/>
+    <w:uiPriority w:val="99"/>
+    <w:unhideWhenUsed/>
+    <w:rsid w:val="003452F2"/>
+    <w:rPr>
+      <w:color w:val="0000FF" w:themeColor="hyperlink"/>
+      <w:u w:val="single"/>
+    </w:rPr>
+  </w:style>
+  <w:style w:type="character" w:styleId="UnresolvedMention">
+    <w:name w:val="Unresolved Mention"/>
+    <w:basedOn w:val="DefaultParagraphFont"/>
+    <w:uiPriority w:val="99"/>
+    <w:semiHidden/>
+    <w:unhideWhenUsed/>
+    <w:rsid w:val="003452F2"/>
+    <w:rPr>
+      <w:color w:val="605E5C"/>
+      <w:shd w:val="clear" w:color="auto" w:fill="E1DFDD"/>
+    </w:rPr>
   </w:style>
 </w:styles>
 </file>

</xml_diff>